<commit_message>
Cleanup from HTML5 build
</commit_message>
<xml_diff>
--- a/GameDesign/GDD.docx
+++ b/GameDesign/GDD.docx
@@ -42,7 +42,7 @@
                         <a:effectLst/>
                         <a:extLst>
                           <a:ext uri="{C572A759-6A51-4108-AA02-DFA0A04FC94B}">
-                            <ma14:wrappingTextBoxFlag xmlns:ma14="http://schemas.microsoft.com/office/mac/drawingml/2011/main" xmlns:w="http://schemas.openxmlformats.org/wordprocessingml/2006/main" xmlns:w10="urn:schemas-microsoft-com:office:word" xmlns:v="urn:schemas-microsoft-com:vml" xmlns:o="urn:schemas-microsoft-com:office:office" xmlns:mv="urn:schemas-microsoft-com:mac:vml" xmlns:mo="http://schemas.microsoft.com/office/mac/office/2008/main" xmlns=""/>
+                            <ma14:wrappingTextBoxFlag xmlns="" xmlns:mo="http://schemas.microsoft.com/office/mac/office/2008/main" xmlns:mv="urn:schemas-microsoft-com:mac:vml" xmlns:o="urn:schemas-microsoft-com:office:office" xmlns:v="urn:schemas-microsoft-com:vml" xmlns:w10="urn:schemas-microsoft-com:office:word" xmlns:w="http://schemas.openxmlformats.org/wordprocessingml/2006/main" xmlns:ma14="http://schemas.microsoft.com/office/mac/drawingml/2011/main"/>
                           </a:ext>
                         </a:extLst>
                       </wps:spPr>
@@ -178,7 +178,7 @@
                         <a:effectLst/>
                         <a:extLst>
                           <a:ext uri="{C572A759-6A51-4108-AA02-DFA0A04FC94B}">
-                            <ma14:wrappingTextBoxFlag xmlns:ma14="http://schemas.microsoft.com/office/mac/drawingml/2011/main" xmlns:w="http://schemas.openxmlformats.org/wordprocessingml/2006/main" xmlns:w10="urn:schemas-microsoft-com:office:word" xmlns:v="urn:schemas-microsoft-com:vml" xmlns:o="urn:schemas-microsoft-com:office:office" xmlns:mv="urn:schemas-microsoft-com:mac:vml" xmlns:mo="http://schemas.microsoft.com/office/mac/office/2008/main" xmlns=""/>
+                            <ma14:wrappingTextBoxFlag xmlns="" xmlns:mo="http://schemas.microsoft.com/office/mac/office/2008/main" xmlns:mv="urn:schemas-microsoft-com:mac:vml" xmlns:o="urn:schemas-microsoft-com:office:office" xmlns:v="urn:schemas-microsoft-com:vml" xmlns:w10="urn:schemas-microsoft-com:office:word" xmlns:w="http://schemas.openxmlformats.org/wordprocessingml/2006/main" xmlns:ma14="http://schemas.microsoft.com/office/mac/drawingml/2011/main"/>
                           </a:ext>
                         </a:extLst>
                       </wps:spPr>
@@ -213,7 +213,15 @@
                                 <w:sz w:val="100"/>
                                 <w:szCs w:val="100"/>
                               </w:rPr>
-                              <w:t>Mecha Crusades</w:t>
+                              <w:t>M</w:t>
+                            </w:r>
+                            <w:r>
+                              <w:rPr>
+                                <w:rFonts w:ascii="Open Sans Extrabold" w:hAnsi="Open Sans Extrabold"/>
+                                <w:sz w:val="100"/>
+                                <w:szCs w:val="100"/>
+                              </w:rPr>
+                              <w:t>omentous</w:t>
                             </w:r>
                           </w:p>
                         </w:txbxContent>
@@ -256,7 +264,15 @@
                           <w:sz w:val="100"/>
                           <w:szCs w:val="100"/>
                         </w:rPr>
-                        <w:t>Mecha Crusades</w:t>
+                        <w:t>M</w:t>
+                      </w:r>
+                      <w:r>
+                        <w:rPr>
+                          <w:rFonts w:ascii="Open Sans Extrabold" w:hAnsi="Open Sans Extrabold"/>
+                          <w:sz w:val="100"/>
+                          <w:szCs w:val="100"/>
+                        </w:rPr>
+                        <w:t>omentous</w:t>
                       </w:r>
                     </w:p>
                   </w:txbxContent>
@@ -398,7 +414,7 @@
                         <a:effectLst/>
                         <a:extLst>
                           <a:ext uri="{C572A759-6A51-4108-AA02-DFA0A04FC94B}">
-                            <ma14:wrappingTextBoxFlag xmlns:ma14="http://schemas.microsoft.com/office/mac/drawingml/2011/main" xmlns:w="http://schemas.openxmlformats.org/wordprocessingml/2006/main" xmlns:w10="urn:schemas-microsoft-com:office:word" xmlns:v="urn:schemas-microsoft-com:vml" xmlns:o="urn:schemas-microsoft-com:office:office" xmlns:mv="urn:schemas-microsoft-com:mac:vml" xmlns:mo="http://schemas.microsoft.com/office/mac/office/2008/main" xmlns=""/>
+                            <ma14:wrappingTextBoxFlag xmlns="" xmlns:mo="http://schemas.microsoft.com/office/mac/office/2008/main" xmlns:mv="urn:schemas-microsoft-com:mac:vml" xmlns:o="urn:schemas-microsoft-com:office:office" xmlns:v="urn:schemas-microsoft-com:vml" xmlns:w10="urn:schemas-microsoft-com:office:word" xmlns:w="http://schemas.openxmlformats.org/wordprocessingml/2006/main" xmlns:ma14="http://schemas.microsoft.com/office/mac/drawingml/2011/main"/>
                           </a:ext>
                         </a:extLst>
                       </wps:spPr>
@@ -433,7 +449,7 @@
                                 <w:sz w:val="36"/>
                                 <w:szCs w:val="36"/>
                               </w:rPr>
-                              <w:t>By: Butter</w:t>
+                              <w:t xml:space="preserve">By: </w:t>
                             </w:r>
                             <w:r>
                               <w:rPr>
@@ -441,7 +457,31 @@
                                 <w:sz w:val="36"/>
                                 <w:szCs w:val="36"/>
                               </w:rPr>
-                              <w:t>s International</w:t>
+                              <w:t>International</w:t>
+                            </w:r>
+                            <w:r>
+                              <w:rPr>
+                                <w:rFonts w:ascii="Open Sans" w:hAnsi="Open Sans"/>
+                                <w:sz w:val="36"/>
+                                <w:szCs w:val="36"/>
+                              </w:rPr>
+                              <w:t xml:space="preserve"> </w:t>
+                            </w:r>
+                            <w:r>
+                              <w:rPr>
+                                <w:rFonts w:ascii="Open Sans" w:hAnsi="Open Sans"/>
+                                <w:sz w:val="36"/>
+                                <w:szCs w:val="36"/>
+                              </w:rPr>
+                              <w:t>Butter</w:t>
+                            </w:r>
+                            <w:r>
+                              <w:rPr>
+                                <w:rFonts w:ascii="Open Sans" w:hAnsi="Open Sans"/>
+                                <w:sz w:val="36"/>
+                                <w:szCs w:val="36"/>
+                              </w:rPr>
+                              <w:t xml:space="preserve">s </w:t>
                             </w:r>
                           </w:p>
                           <w:p>
@@ -491,7 +531,7 @@
                           <w:sz w:val="36"/>
                           <w:szCs w:val="36"/>
                         </w:rPr>
-                        <w:t>By: Butter</w:t>
+                        <w:t xml:space="preserve">By: </w:t>
                       </w:r>
                       <w:r>
                         <w:rPr>
@@ -499,7 +539,31 @@
                           <w:sz w:val="36"/>
                           <w:szCs w:val="36"/>
                         </w:rPr>
-                        <w:t>s International</w:t>
+                        <w:t>International</w:t>
+                      </w:r>
+                      <w:r>
+                        <w:rPr>
+                          <w:rFonts w:ascii="Open Sans" w:hAnsi="Open Sans"/>
+                          <w:sz w:val="36"/>
+                          <w:szCs w:val="36"/>
+                        </w:rPr>
+                        <w:t xml:space="preserve"> </w:t>
+                      </w:r>
+                      <w:r>
+                        <w:rPr>
+                          <w:rFonts w:ascii="Open Sans" w:hAnsi="Open Sans"/>
+                          <w:sz w:val="36"/>
+                          <w:szCs w:val="36"/>
+                        </w:rPr>
+                        <w:t>Butter</w:t>
+                      </w:r>
+                      <w:r>
+                        <w:rPr>
+                          <w:rFonts w:ascii="Open Sans" w:hAnsi="Open Sans"/>
+                          <w:sz w:val="36"/>
+                          <w:szCs w:val="36"/>
+                        </w:rPr>
+                        <w:t xml:space="preserve">s </w:t>
                       </w:r>
                     </w:p>
                     <w:p>
@@ -579,7 +643,7 @@
                         <a:effectLst/>
                         <a:extLst>
                           <a:ext uri="{C572A759-6A51-4108-AA02-DFA0A04FC94B}">
-                            <ma14:wrappingTextBoxFlag xmlns:ma14="http://schemas.microsoft.com/office/mac/drawingml/2011/main" xmlns:w="http://schemas.openxmlformats.org/wordprocessingml/2006/main" xmlns:w10="urn:schemas-microsoft-com:office:word" xmlns:v="urn:schemas-microsoft-com:vml" xmlns:o="urn:schemas-microsoft-com:office:office" xmlns:mv="urn:schemas-microsoft-com:mac:vml" xmlns:mo="http://schemas.microsoft.com/office/mac/office/2008/main" xmlns=""/>
+                            <ma14:wrappingTextBoxFlag xmlns="" xmlns:mo="http://schemas.microsoft.com/office/mac/office/2008/main" xmlns:mv="urn:schemas-microsoft-com:mac:vml" xmlns:o="urn:schemas-microsoft-com:office:office" xmlns:v="urn:schemas-microsoft-com:vml" xmlns:w10="urn:schemas-microsoft-com:office:word" xmlns:w="http://schemas.openxmlformats.org/wordprocessingml/2006/main" xmlns:ma14="http://schemas.microsoft.com/office/mac/drawingml/2011/main"/>
                           </a:ext>
                         </a:extLst>
                       </wps:spPr>
@@ -674,7 +738,7 @@
                         <a:effectLst/>
                         <a:extLst>
                           <a:ext uri="{C572A759-6A51-4108-AA02-DFA0A04FC94B}">
-                            <ma14:wrappingTextBoxFlag xmlns:ma14="http://schemas.microsoft.com/office/mac/drawingml/2011/main" xmlns:w="http://schemas.openxmlformats.org/wordprocessingml/2006/main" xmlns:w10="urn:schemas-microsoft-com:office:word" xmlns:v="urn:schemas-microsoft-com:vml" xmlns:o="urn:schemas-microsoft-com:office:office" xmlns:mv="urn:schemas-microsoft-com:mac:vml" xmlns:mo="http://schemas.microsoft.com/office/mac/office/2008/main" xmlns=""/>
+                            <ma14:wrappingTextBoxFlag xmlns="" xmlns:mo="http://schemas.microsoft.com/office/mac/office/2008/main" xmlns:mv="urn:schemas-microsoft-com:mac:vml" xmlns:o="urn:schemas-microsoft-com:office:office" xmlns:v="urn:schemas-microsoft-com:vml" xmlns:w10="urn:schemas-microsoft-com:office:word" xmlns:w="http://schemas.openxmlformats.org/wordprocessingml/2006/main" xmlns:ma14="http://schemas.microsoft.com/office/mac/drawingml/2011/main"/>
                           </a:ext>
                         </a:extLst>
                       </wps:spPr>
@@ -725,7 +789,7 @@
                                 <w:sz w:val="22"/>
                                 <w:szCs w:val="22"/>
                               </w:rPr>
-                              <w:t>5</w:t>
+                              <w:t>6</w:t>
                             </w:r>
                             <w:r>
                               <w:rPr>
@@ -741,7 +805,7 @@
                                 <w:sz w:val="22"/>
                                 <w:szCs w:val="22"/>
                               </w:rPr>
-                              <w:t>31</w:t>
+                              <w:t>12</w:t>
                             </w:r>
                             <w:r>
                               <w:rPr>
@@ -812,7 +876,7 @@
                           <w:sz w:val="22"/>
                           <w:szCs w:val="22"/>
                         </w:rPr>
-                        <w:t>5</w:t>
+                        <w:t>6</w:t>
                       </w:r>
                       <w:r>
                         <w:rPr>
@@ -828,7 +892,7 @@
                           <w:sz w:val="22"/>
                           <w:szCs w:val="22"/>
                         </w:rPr>
-                        <w:t>31</w:t>
+                        <w:t>12</w:t>
                       </w:r>
                       <w:r>
                         <w:rPr>
@@ -895,7 +959,7 @@
                         <a:effectLst/>
                         <a:extLst>
                           <a:ext uri="{C572A759-6A51-4108-AA02-DFA0A04FC94B}">
-                            <ma14:wrappingTextBoxFlag xmlns:ma14="http://schemas.microsoft.com/office/mac/drawingml/2011/main" xmlns:w="http://schemas.openxmlformats.org/wordprocessingml/2006/main" xmlns:w10="urn:schemas-microsoft-com:office:word" xmlns:v="urn:schemas-microsoft-com:vml" xmlns:o="urn:schemas-microsoft-com:office:office" xmlns:mv="urn:schemas-microsoft-com:mac:vml" xmlns:mo="http://schemas.microsoft.com/office/mac/office/2008/main" xmlns=""/>
+                            <ma14:wrappingTextBoxFlag xmlns="" xmlns:mo="http://schemas.microsoft.com/office/mac/office/2008/main" xmlns:mv="urn:schemas-microsoft-com:mac:vml" xmlns:o="urn:schemas-microsoft-com:office:office" xmlns:v="urn:schemas-microsoft-com:vml" xmlns:w10="urn:schemas-microsoft-com:office:word" xmlns:w="http://schemas.openxmlformats.org/wordprocessingml/2006/main" xmlns:ma14="http://schemas.microsoft.com/office/mac/drawingml/2011/main"/>
                           </a:ext>
                         </a:extLst>
                       </wps:spPr>
@@ -1068,7 +1132,7 @@
                         <a:effectLst/>
                         <a:extLst>
                           <a:ext uri="{C572A759-6A51-4108-AA02-DFA0A04FC94B}">
-                            <ma14:wrappingTextBoxFlag xmlns:ma14="http://schemas.microsoft.com/office/mac/drawingml/2011/main" xmlns:w="http://schemas.openxmlformats.org/wordprocessingml/2006/main" xmlns:w10="urn:schemas-microsoft-com:office:word" xmlns:v="urn:schemas-microsoft-com:vml" xmlns:o="urn:schemas-microsoft-com:office:office" xmlns:mv="urn:schemas-microsoft-com:mac:vml" xmlns:mo="http://schemas.microsoft.com/office/mac/office/2008/main" xmlns=""/>
+                            <ma14:wrappingTextBoxFlag xmlns="" xmlns:mo="http://schemas.microsoft.com/office/mac/office/2008/main" xmlns:mv="urn:schemas-microsoft-com:mac:vml" xmlns:o="urn:schemas-microsoft-com:office:office" xmlns:v="urn:schemas-microsoft-com:vml" xmlns:w10="urn:schemas-microsoft-com:office:word" xmlns:w="http://schemas.openxmlformats.org/wordprocessingml/2006/main" xmlns:ma14="http://schemas.microsoft.com/office/mac/drawingml/2011/main"/>
                           </a:ext>
                         </a:extLst>
                       </wps:spPr>
@@ -1892,6 +1956,11 @@
         <w:rPr>
           <w:noProof/>
         </w:rPr>
+      </w:r>
+      <w:r>
+        <w:rPr>
+          <w:noProof/>
+        </w:rPr>
         <w:fldChar w:fldCharType="separate"/>
       </w:r>
       <w:r>
@@ -2209,13 +2278,22 @@
         <w:pStyle w:val="Style1n"/>
       </w:pPr>
       <w:r>
-        <w:t xml:space="preserve">Mecha Crusades is a 2D fighting game built on the idea of fusing the best parts of traditional fighting games and platform fighters. The combat focuses heavily on movement, both in air and on land, and skill expression in performing </w:t>
+        <w:t>Momentous</w:t>
+      </w:r>
+      <w:r>
+        <w:t xml:space="preserve"> is a 2D fighting game built on the idea of fusing the best parts of traditional fighting games and platform fighters. The combat focuses heavily on movement, both in air and on land, and skill expression in performing </w:t>
       </w:r>
       <w:r>
         <w:t xml:space="preserve">knockback-based </w:t>
       </w:r>
       <w:r>
-        <w:t>combos and evading the opponent’s attacks. The movement will be the deepest part of the game rather than the attacks dished out, which wil</w:t>
+        <w:t>combos and evading the opponent’s attacks</w:t>
+      </w:r>
+      <w:r>
+        <w:t xml:space="preserve"> all while building and maintaining momentum</w:t>
+      </w:r>
+      <w:r>
+        <w:t>. The movement will be the deepest part of the game rather than the attacks dished out, which wil</w:t>
       </w:r>
       <w:r>
         <w:t>l</w:t>
@@ -2245,10 +2323,19 @@
         <w:pStyle w:val="Style1n"/>
       </w:pPr>
       <w:r>
-        <w:t xml:space="preserve">Mecha Crusades will be easy to get into, </w:t>
-      </w:r>
-      <w:r>
-        <w:t xml:space="preserve">but nigh impossible </w:t>
+        <w:t>Momentous</w:t>
+      </w:r>
+      <w:r>
+        <w:t xml:space="preserve"> will be easy to get into, </w:t>
+      </w:r>
+      <w:r>
+        <w:t xml:space="preserve">but </w:t>
+      </w:r>
+      <w:r>
+        <w:t>hard</w:t>
+      </w:r>
+      <w:r>
+        <w:t xml:space="preserve"> </w:t>
       </w:r>
       <w:r>
         <w:t>to master</w:t>
@@ -2265,6 +2352,17 @@
       <w:r>
         <w:t xml:space="preserve"> encourages and rewards skill expression and creativity in movement of the character. The game will be playable through keyboard or controller on PC through Itch.io </w:t>
       </w:r>
+      <w:r>
+        <w:t xml:space="preserve">or download through my GitHub: </w:t>
+      </w:r>
+      <w:hyperlink r:id="rId9" w:history="1">
+        <w:r>
+          <w:rPr>
+            <w:rStyle w:val="Hyperlink"/>
+          </w:rPr>
+          <w:t>https://github.com/LeopoldFrilot/ProjectPortfolio</w:t>
+        </w:r>
+      </w:hyperlink>
     </w:p>
     <w:p/>
     <w:p>
@@ -2320,7 +2418,10 @@
         <w:pStyle w:val="Style1n"/>
       </w:pPr>
       <w:r>
-        <w:t>This game is intended for players looking for a new approach to the fighter genre. It is primarily intended for a more skilled, experienced playerbase.</w:t>
+        <w:t xml:space="preserve">This game is intended for players looking for a new approach to the fighter genre. It is primarily intended for a more skilled, experienced </w:t>
+      </w:r>
+      <w:r>
+        <w:t>player base who enjoys freedom in movement and free-form combos.</w:t>
       </w:r>
     </w:p>
     <w:p/>
@@ -2348,7 +2449,15 @@
         <w:t>T</w:t>
       </w:r>
       <w:r>
-        <w:t xml:space="preserve">his is where you present a story synopsis, and discuss how the story will unfold as the player makes his or her way through the game. </w:t>
+        <w:t xml:space="preserve">his is where you present a story </w:t>
+      </w:r>
+      <w:proofErr w:type="gramStart"/>
+      <w:r>
+        <w:t>synopsis, and</w:t>
+      </w:r>
+      <w:proofErr w:type="gramEnd"/>
+      <w:r>
+        <w:t xml:space="preserve"> discuss how the story will unfold as the player makes his or her way through the game. </w:t>
       </w:r>
       <w:r>
         <w:t>Include</w:t>
@@ -2372,7 +2481,15 @@
         <w:t xml:space="preserve"> characteristics,</w:t>
       </w:r>
       <w:r>
-        <w:t xml:space="preserve"> how they fit into the story, how they affect gamplay, what the player will learn from them, etc. </w:t>
+        <w:t xml:space="preserve"> how they fit into the story, how they affect </w:t>
+      </w:r>
+      <w:proofErr w:type="spellStart"/>
+      <w:r>
+        <w:t>gamplay</w:t>
+      </w:r>
+      <w:proofErr w:type="spellEnd"/>
+      <w:r>
+        <w:t xml:space="preserve">, what the player will learn from them, etc. </w:t>
       </w:r>
     </w:p>
     <w:p/>
@@ -2673,10 +2790,16 @@
         <w:ind w:left="720"/>
       </w:pPr>
       <w:r>
-        <w:t>As mentioned above, Mecha Crusades is designed to be a hybrid of the traditional 2D fighting game and the platform fighting game genres. Initially, in the early stages, the game will be completely free on itch.io. Once the game becomes more robust, it will move to Steam and will be Free-to-play with purchasable cosmetic options.</w:t>
-      </w:r>
-      <w:r>
-        <w:t xml:space="preserve"> The game will feature a mech-based futuristic theme. The animations will give players the impression that the movement is fluid, lively, and free, but the attacks and interactions are heavy, mechanical, and impactful</w:t>
+        <w:t xml:space="preserve">As mentioned above, </w:t>
+      </w:r>
+      <w:r>
+        <w:t>Momentous</w:t>
+      </w:r>
+      <w:r>
+        <w:t xml:space="preserve"> is designed to be a hybrid of the traditional 2D fighting game and the platform fighting game genres. Initially, in the early stages, the game will be completely free on itch.io. Once the game becomes more robust, it will move to Steam and will be Free-to-play with purchasable cosmetic options.</w:t>
+      </w:r>
+      <w:r>
+        <w:t xml:space="preserve"> The game will feature a mech-based futuristic theme. The animations will give players the impression that the movement is fluid, lively, and free, but the attacks and interactions are heavy and impactful</w:t>
       </w:r>
       <w:r>
         <w:t>. The SFX will mirror this sentiment.</w:t>
@@ -2975,13 +3098,15 @@
         <w:tab/>
       </w:r>
       <w:r>
-        <w:t xml:space="preserve">Players will be able to move left, right, and duck using the DPad. A double tap of the horizontal directions will result in a </w:t>
-      </w:r>
-      <w:r>
-        <w:t xml:space="preserve">short </w:t>
-      </w:r>
-      <w:r>
-        <w:t xml:space="preserve">dash. </w:t>
+        <w:t xml:space="preserve">Players will be able to move left, right, and duck using the </w:t>
+      </w:r>
+      <w:proofErr w:type="spellStart"/>
+      <w:r>
+        <w:t>DPad</w:t>
+      </w:r>
+      <w:proofErr w:type="spellEnd"/>
+      <w:r>
+        <w:t xml:space="preserve">. </w:t>
       </w:r>
       <w:r>
         <w:t>Pressing the up button alone will cause the player to jump</w:t>
@@ -2990,13 +3115,29 @@
         <w:t xml:space="preserve">. </w:t>
       </w:r>
       <w:r>
-        <w:t xml:space="preserve">There will be two heights of the initial jump. One will be a shorthop which happens when you tap the </w:t>
+        <w:t xml:space="preserve">There will be two heights of the initial jump. One will be a </w:t>
+      </w:r>
+      <w:proofErr w:type="spellStart"/>
+      <w:r>
+        <w:t>shorthop</w:t>
+      </w:r>
+      <w:proofErr w:type="spellEnd"/>
+      <w:r>
+        <w:t xml:space="preserve"> which happens when you tap the </w:t>
       </w:r>
       <w:r>
         <w:t>jump</w:t>
       </w:r>
       <w:r>
-        <w:t xml:space="preserve"> button, the other will be a fullhop which happens when you hold the up button</w:t>
+        <w:t xml:space="preserve"> button, the other will be a </w:t>
+      </w:r>
+      <w:proofErr w:type="spellStart"/>
+      <w:r>
+        <w:t>fullhop</w:t>
+      </w:r>
+      <w:proofErr w:type="spellEnd"/>
+      <w:r>
+        <w:t xml:space="preserve"> which happens when you hold the up button</w:t>
       </w:r>
       <w:r>
         <w:t>. Grounded dashes have a certain amount of lag, as does landing depending on your speed. Currently crawling (moving while ducking) is not allowed.</w:t>
@@ -3034,7 +3175,25 @@
         <w:t>. Players in the air will have two aerial movement actions available before reaching the ground. The three options to choose from are Double-jumping, Air-dashing, and Air-dodging. All three have their benefits and weaknesses</w:t>
       </w:r>
       <w:r>
-        <w:t>. Double-jump height is predetermined based on the character attributes. The variation between characters will be minor in this attribute. Air-dashing distance is heavily reliant on the player’s current momentum. Air-dashing is only horizontal and the animation can be canceled after a certain frame with aerial attacks or fast-fall.</w:t>
+        <w:t xml:space="preserve">. Double-jump height is predetermined based on the character attributes. </w:t>
+      </w:r>
+      <w:r>
+        <w:t>A click of the right shoulder button along with a direction while airborne will result in a</w:t>
+      </w:r>
+      <w:r>
+        <w:t>n</w:t>
+      </w:r>
+      <w:r>
+        <w:t xml:space="preserve"> aerial dash. </w:t>
+      </w:r>
+      <w:r>
+        <w:t>Air-dashing distance is heavily reliant on the player’s current momentum. Air-dashing is only horizontal</w:t>
+      </w:r>
+      <w:r>
+        <w:t>.</w:t>
+      </w:r>
+      <w:r>
+        <w:t xml:space="preserve"> Air-Dodging has yet to be implement</w:t>
       </w:r>
     </w:p>
     <w:p>
@@ -3109,7 +3268,23 @@
         <w:t xml:space="preserve">. Ducking blocks low attacks. </w:t>
       </w:r>
       <w:r>
-        <w:t>All attacks cause shield stun and shield pushback. The shield can be damaged to the point of breaking which will put the use of shield on a long cooldown. Releasing shield as soon as a projectile hits will reflect the projectile instead. Releasing shield as soon as an enemy attacks will cause the enemy’s move to have 2x lag.</w:t>
+        <w:t xml:space="preserve">All attacks cause shield stun and shield pushback. The shield can be damaged to the point of breaking which will put the use of shield on a long cooldown. Releasing shield as soon as a </w:t>
+      </w:r>
+      <w:proofErr w:type="gramStart"/>
+      <w:r>
+        <w:t>projectile hits</w:t>
+      </w:r>
+      <w:proofErr w:type="gramEnd"/>
+      <w:r>
+        <w:t xml:space="preserve"> will reflect the projectile instead. Releasing shield as soon as an </w:t>
+      </w:r>
+      <w:proofErr w:type="gramStart"/>
+      <w:r>
+        <w:t>enemy attacks</w:t>
+      </w:r>
+      <w:proofErr w:type="gramEnd"/>
+      <w:r>
+        <w:t xml:space="preserve"> will cause the enemy’s move to have 2x lag.</w:t>
       </w:r>
     </w:p>
     <w:p/>
@@ -3474,7 +3649,23 @@
                 <w:rFonts w:asciiTheme="majorHAnsi" w:hAnsiTheme="majorHAnsi" w:cstheme="minorHAnsi"/>
                 <w:b/>
               </w:rPr>
-              <w:t>How it’s Awarded &amp; Benefits</w:t>
+              <w:t xml:space="preserve">How </w:t>
+            </w:r>
+            <w:proofErr w:type="gramStart"/>
+            <w:r>
+              <w:rPr>
+                <w:rFonts w:asciiTheme="majorHAnsi" w:hAnsiTheme="majorHAnsi" w:cstheme="minorHAnsi"/>
+                <w:b/>
+              </w:rPr>
+              <w:t>it’s</w:t>
+            </w:r>
+            <w:proofErr w:type="gramEnd"/>
+            <w:r>
+              <w:rPr>
+                <w:rFonts w:asciiTheme="majorHAnsi" w:hAnsiTheme="majorHAnsi" w:cstheme="minorHAnsi"/>
+                <w:b/>
+              </w:rPr>
+              <w:t xml:space="preserve"> Awarded &amp; Benefits</w:t>
             </w:r>
           </w:p>
         </w:tc>
@@ -3903,9 +4094,11 @@
       <w:r>
         <w:t xml:space="preserve">s, </w:t>
       </w:r>
+      <w:proofErr w:type="gramStart"/>
       <w:r>
         <w:t>environment</w:t>
       </w:r>
+      <w:proofErr w:type="gramEnd"/>
       <w:r>
         <w:t xml:space="preserve"> and pathways</w:t>
       </w:r>
@@ -3913,7 +4106,15 @@
         <w:t xml:space="preserve">. </w:t>
       </w:r>
       <w:r>
-        <w:t xml:space="preserve">Will the game look realistic or have some other art style. </w:t>
+        <w:t xml:space="preserve">Will the game look realistic or have some other art </w:t>
+      </w:r>
+      <w:proofErr w:type="gramStart"/>
+      <w:r>
+        <w:t>style.</w:t>
+      </w:r>
+      <w:proofErr w:type="gramEnd"/>
+      <w:r>
+        <w:t xml:space="preserve"> </w:t>
       </w:r>
       <w:r>
         <w:t>Discuss w</w:t>
@@ -3934,7 +4135,15 @@
         <w:t xml:space="preserve">hoping players experience. </w:t>
       </w:r>
       <w:r>
-        <w:t xml:space="preserve">Discuss how the player’s gestures/interactivity has an affect on the visual experience. </w:t>
+        <w:t xml:space="preserve">Discuss how the player’s gestures/interactivity has an </w:t>
+      </w:r>
+      <w:proofErr w:type="spellStart"/>
+      <w:r>
+        <w:t>affect</w:t>
+      </w:r>
+      <w:proofErr w:type="spellEnd"/>
+      <w:r>
+        <w:t xml:space="preserve"> on the visual experience. </w:t>
       </w:r>
     </w:p>
     <w:p>
@@ -3983,7 +4192,15 @@
         <w:t>and so on.</w:t>
       </w:r>
       <w:r>
-        <w:t xml:space="preserve"> It is a good idea to insert photos, diagrams or concept art to help explain the UI.</w:t>
+        <w:t xml:space="preserve"> It is a good idea to insert photos, </w:t>
+      </w:r>
+      <w:proofErr w:type="gramStart"/>
+      <w:r>
+        <w:t>diagrams</w:t>
+      </w:r>
+      <w:proofErr w:type="gramEnd"/>
+      <w:r>
+        <w:t xml:space="preserve"> or concept art to help explain the UI.</w:t>
       </w:r>
     </w:p>
     <w:p/>
@@ -4024,7 +4241,15 @@
         <w:t>substituted for the excel file</w:t>
       </w:r>
       <w:r>
-        <w:t>. This table is a great start but the tasks should be much more detailed.</w:t>
+        <w:t xml:space="preserve">. This table is a great </w:t>
+      </w:r>
+      <w:proofErr w:type="gramStart"/>
+      <w:r>
+        <w:t>start</w:t>
+      </w:r>
+      <w:proofErr w:type="gramEnd"/>
+      <w:r>
+        <w:t xml:space="preserve"> but the tasks should be much more detailed.</w:t>
       </w:r>
     </w:p>
     <w:p/>
@@ -5306,7 +5531,25 @@
                 <w:sz w:val="22"/>
                 <w:szCs w:val="22"/>
               </w:rPr>
-              <w:t>Milestone: GamePlay Features &amp; Music</w:t>
+              <w:t xml:space="preserve">Milestone: </w:t>
+            </w:r>
+            <w:proofErr w:type="spellStart"/>
+            <w:r>
+              <w:rPr>
+                <w:rFonts w:asciiTheme="majorHAnsi" w:hAnsiTheme="majorHAnsi"/>
+                <w:sz w:val="22"/>
+                <w:szCs w:val="22"/>
+              </w:rPr>
+              <w:t>GamePlay</w:t>
+            </w:r>
+            <w:proofErr w:type="spellEnd"/>
+            <w:r>
+              <w:rPr>
+                <w:rFonts w:asciiTheme="majorHAnsi" w:hAnsiTheme="majorHAnsi"/>
+                <w:sz w:val="22"/>
+                <w:szCs w:val="22"/>
+              </w:rPr>
+              <w:t xml:space="preserve"> Features &amp; Music</w:t>
             </w:r>
           </w:p>
         </w:tc>
@@ -5933,10 +6176,10 @@
     </w:p>
     <w:p/>
     <w:sectPr>
-      <w:headerReference w:type="even" r:id="rId9"/>
-      <w:headerReference w:type="default" r:id="rId10"/>
-      <w:footerReference w:type="even" r:id="rId11"/>
-      <w:footerReference w:type="default" r:id="rId12"/>
+      <w:headerReference w:type="even" r:id="rId10"/>
+      <w:headerReference w:type="default" r:id="rId11"/>
+      <w:footerReference w:type="even" r:id="rId12"/>
+      <w:footerReference w:type="default" r:id="rId13"/>
       <w:pgSz w:w="12240" w:h="15840"/>
       <w:pgMar w:top="1440" w:right="1440" w:bottom="1440" w:left="1440" w:header="720" w:footer="720" w:gutter="0"/>
       <w:cols w:space="720"/>
@@ -6091,7 +6334,7 @@
                       <a:effectLst/>
                       <a:extLst>
                         <a:ext uri="{C572A759-6A51-4108-AA02-DFA0A04FC94B}">
-                          <ma14:wrappingTextBoxFlag xmlns:ma14="http://schemas.microsoft.com/office/mac/drawingml/2011/main" xmlns:w="http://schemas.openxmlformats.org/wordprocessingml/2006/main" xmlns:w10="urn:schemas-microsoft-com:office:word" xmlns:v="urn:schemas-microsoft-com:vml" xmlns:o="urn:schemas-microsoft-com:office:office" xmlns:mv="urn:schemas-microsoft-com:mac:vml" xmlns:mo="http://schemas.microsoft.com/office/mac/office/2008/main" xmlns=""/>
+                          <ma14:wrappingTextBoxFlag xmlns="" xmlns:mo="http://schemas.microsoft.com/office/mac/office/2008/main" xmlns:mv="urn:schemas-microsoft-com:mac:vml" xmlns:o="urn:schemas-microsoft-com:office:office" xmlns:v="urn:schemas-microsoft-com:vml" xmlns:w10="urn:schemas-microsoft-com:office:word" xmlns:w="http://schemas.openxmlformats.org/wordprocessingml/2006/main" xmlns:ma14="http://schemas.microsoft.com/office/mac/drawingml/2011/main"/>
                         </a:ext>
                       </a:extLst>
                     </wps:spPr>
@@ -6555,7 +6798,7 @@
                       <a:effectLst/>
                       <a:extLst>
                         <a:ext uri="{C572A759-6A51-4108-AA02-DFA0A04FC94B}">
-                          <ma14:wrappingTextBoxFlag xmlns:ma14="http://schemas.microsoft.com/office/mac/drawingml/2011/main" xmlns:w="http://schemas.openxmlformats.org/wordprocessingml/2006/main" xmlns:w10="urn:schemas-microsoft-com:office:word" xmlns:v="urn:schemas-microsoft-com:vml" xmlns:o="urn:schemas-microsoft-com:office:office" xmlns:mv="urn:schemas-microsoft-com:mac:vml" xmlns:mo="http://schemas.microsoft.com/office/mac/office/2008/main" xmlns=""/>
+                          <ma14:wrappingTextBoxFlag xmlns="" xmlns:mo="http://schemas.microsoft.com/office/mac/office/2008/main" xmlns:mv="urn:schemas-microsoft-com:mac:vml" xmlns:o="urn:schemas-microsoft-com:office:office" xmlns:v="urn:schemas-microsoft-com:vml" xmlns:w10="urn:schemas-microsoft-com:office:word" xmlns:w="http://schemas.openxmlformats.org/wordprocessingml/2006/main" xmlns:ma14="http://schemas.microsoft.com/office/mac/drawingml/2011/main"/>
                         </a:ext>
                       </a:extLst>
                     </wps:spPr>
@@ -6746,7 +6989,7 @@
                       <a:effectLst/>
                       <a:extLst>
                         <a:ext uri="{C572A759-6A51-4108-AA02-DFA0A04FC94B}">
-                          <ma14:wrappingTextBoxFlag xmlns:ma14="http://schemas.microsoft.com/office/mac/drawingml/2011/main" xmlns:w="http://schemas.openxmlformats.org/wordprocessingml/2006/main" xmlns:w10="urn:schemas-microsoft-com:office:word" xmlns:v="urn:schemas-microsoft-com:vml" xmlns:o="urn:schemas-microsoft-com:office:office" xmlns:mv="urn:schemas-microsoft-com:mac:vml" xmlns:mo="http://schemas.microsoft.com/office/mac/office/2008/main" xmlns=""/>
+                          <ma14:wrappingTextBoxFlag xmlns="" xmlns:mo="http://schemas.microsoft.com/office/mac/office/2008/main" xmlns:mv="urn:schemas-microsoft-com:mac:vml" xmlns:o="urn:schemas-microsoft-com:office:office" xmlns:v="urn:schemas-microsoft-com:vml" xmlns:w10="urn:schemas-microsoft-com:office:word" xmlns:w="http://schemas.openxmlformats.org/wordprocessingml/2006/main" xmlns:ma14="http://schemas.microsoft.com/office/mac/drawingml/2011/main"/>
                         </a:ext>
                       </a:extLst>
                     </wps:spPr>
@@ -6780,17 +7023,8 @@
                               <w:b/>
                               <w:color w:val="FFFFFF" w:themeColor="background1"/>
                             </w:rPr>
-                            <w:t>Mecha Crusades</w:t>
+                            <w:t>Momentous</w:t>
                           </w:r>
-                        </w:p>
-                        <w:p>
-                          <w:pPr>
-                            <w:rPr>
-                              <w:rFonts w:ascii="Open Sans" w:hAnsi="Open Sans"/>
-                              <w:b/>
-                              <w:color w:val="FFFFFF" w:themeColor="background1"/>
-                            </w:rPr>
-                          </w:pPr>
                         </w:p>
                       </w:txbxContent>
                     </wps:txbx>
@@ -6829,17 +7063,8 @@
                         <w:b/>
                         <w:color w:val="FFFFFF" w:themeColor="background1"/>
                       </w:rPr>
-                      <w:t>Mecha Crusades</w:t>
+                      <w:t>Momentous</w:t>
                     </w:r>
-                  </w:p>
-                  <w:p>
-                    <w:pPr>
-                      <w:rPr>
-                        <w:rFonts w:ascii="Open Sans" w:hAnsi="Open Sans"/>
-                        <w:b/>
-                        <w:color w:val="FFFFFF" w:themeColor="background1"/>
-                      </w:rPr>
-                    </w:pPr>
                   </w:p>
                 </w:txbxContent>
               </v:textbox>
@@ -6887,7 +7112,7 @@
                       <a:effectLst/>
                       <a:extLst>
                         <a:ext uri="{C572A759-6A51-4108-AA02-DFA0A04FC94B}">
-                          <ma14:wrappingTextBoxFlag xmlns:ma14="http://schemas.microsoft.com/office/mac/drawingml/2011/main" xmlns:w="http://schemas.openxmlformats.org/wordprocessingml/2006/main" xmlns:w10="urn:schemas-microsoft-com:office:word" xmlns:v="urn:schemas-microsoft-com:vml" xmlns:o="urn:schemas-microsoft-com:office:office" xmlns:mv="urn:schemas-microsoft-com:mac:vml" xmlns:mo="http://schemas.microsoft.com/office/mac/office/2008/main" xmlns=""/>
+                          <ma14:wrappingTextBoxFlag xmlns="" xmlns:mo="http://schemas.microsoft.com/office/mac/office/2008/main" xmlns:mv="urn:schemas-microsoft-com:mac:vml" xmlns:o="urn:schemas-microsoft-com:office:office" xmlns:v="urn:schemas-microsoft-com:vml" xmlns:w10="urn:schemas-microsoft-com:office:word" xmlns:w="http://schemas.openxmlformats.org/wordprocessingml/2006/main" xmlns:ma14="http://schemas.microsoft.com/office/mac/drawingml/2011/main"/>
                         </a:ext>
                       </a:extLst>
                     </wps:spPr>
@@ -7013,7 +7238,7 @@
                       <a:effectLst/>
                       <a:extLst>
                         <a:ext uri="{C572A759-6A51-4108-AA02-DFA0A04FC94B}">
-                          <ma14:wrappingTextBoxFlag xmlns:ma14="http://schemas.microsoft.com/office/mac/drawingml/2011/main" xmlns:w="http://schemas.openxmlformats.org/wordprocessingml/2006/main" xmlns:w10="urn:schemas-microsoft-com:office:word" xmlns:v="urn:schemas-microsoft-com:vml" xmlns:o="urn:schemas-microsoft-com:office:office" xmlns:mv="urn:schemas-microsoft-com:mac:vml" xmlns:mo="http://schemas.microsoft.com/office/mac/office/2008/main" xmlns=""/>
+                          <ma14:wrappingTextBoxFlag xmlns="" xmlns:mo="http://schemas.microsoft.com/office/mac/office/2008/main" xmlns:mv="urn:schemas-microsoft-com:mac:vml" xmlns:o="urn:schemas-microsoft-com:office:office" xmlns:v="urn:schemas-microsoft-com:vml" xmlns:w10="urn:schemas-microsoft-com:office:word" xmlns:w="http://schemas.openxmlformats.org/wordprocessingml/2006/main" xmlns:ma14="http://schemas.microsoft.com/office/mac/drawingml/2011/main"/>
                         </a:ext>
                       </a:extLst>
                     </wps:spPr>
@@ -8501,6 +8726,29 @@
     <w:unhideWhenUsed/>
     <w:rsid w:val="00F929FE"/>
   </w:style>
+  <w:style w:type="character" w:styleId="Hyperlink">
+    <w:name w:val="Hyperlink"/>
+    <w:basedOn w:val="DefaultParagraphFont"/>
+    <w:uiPriority w:val="99"/>
+    <w:unhideWhenUsed/>
+    <w:rsid w:val="0033014B"/>
+    <w:rPr>
+      <w:color w:val="0000FF" w:themeColor="hyperlink"/>
+      <w:u w:val="single"/>
+    </w:rPr>
+  </w:style>
+  <w:style w:type="character" w:styleId="UnresolvedMention">
+    <w:name w:val="Unresolved Mention"/>
+    <w:basedOn w:val="DefaultParagraphFont"/>
+    <w:uiPriority w:val="99"/>
+    <w:semiHidden/>
+    <w:unhideWhenUsed/>
+    <w:rsid w:val="0033014B"/>
+    <w:rPr>
+      <w:color w:val="605E5C"/>
+      <w:shd w:val="clear" w:color="auto" w:fill="E1DFDD"/>
+    </w:rPr>
+  </w:style>
 </w:styles>
 </file>
 
@@ -8711,6 +8959,7 @@
     <w:rsidRoot w:val="00CF672C"/>
     <w:rsid w:val="0009513E"/>
     <w:rsid w:val="00661824"/>
+    <w:rsid w:val="00761511"/>
     <w:rsid w:val="00983A97"/>
     <w:rsid w:val="00B047E3"/>
     <w:rsid w:val="00B05216"/>

</xml_diff>

<commit_message>
Got health up and running
</commit_message>
<xml_diff>
--- a/GameDesign/GDD.docx
+++ b/GameDesign/GDD.docx
@@ -42,7 +42,7 @@
                         <a:effectLst/>
                         <a:extLst>
                           <a:ext uri="{C572A759-6A51-4108-AA02-DFA0A04FC94B}">
-                            <ma14:wrappingTextBoxFlag xmlns="" xmlns:mo="http://schemas.microsoft.com/office/mac/office/2008/main" xmlns:mv="urn:schemas-microsoft-com:mac:vml" xmlns:o="urn:schemas-microsoft-com:office:office" xmlns:v="urn:schemas-microsoft-com:vml" xmlns:w10="urn:schemas-microsoft-com:office:word" xmlns:w="http://schemas.openxmlformats.org/wordprocessingml/2006/main" xmlns:ma14="http://schemas.microsoft.com/office/mac/drawingml/2011/main"/>
+                            <ma14:wrappingTextBoxFlag xmlns:ma14="http://schemas.microsoft.com/office/mac/drawingml/2011/main" xmlns:w="http://schemas.openxmlformats.org/wordprocessingml/2006/main" xmlns:w10="urn:schemas-microsoft-com:office:word" xmlns:v="urn:schemas-microsoft-com:vml" xmlns:o="urn:schemas-microsoft-com:office:office" xmlns:mv="urn:schemas-microsoft-com:mac:vml" xmlns:mo="http://schemas.microsoft.com/office/mac/office/2008/main" xmlns=""/>
                           </a:ext>
                         </a:extLst>
                       </wps:spPr>
@@ -178,7 +178,7 @@
                         <a:effectLst/>
                         <a:extLst>
                           <a:ext uri="{C572A759-6A51-4108-AA02-DFA0A04FC94B}">
-                            <ma14:wrappingTextBoxFlag xmlns="" xmlns:mo="http://schemas.microsoft.com/office/mac/office/2008/main" xmlns:mv="urn:schemas-microsoft-com:mac:vml" xmlns:o="urn:schemas-microsoft-com:office:office" xmlns:v="urn:schemas-microsoft-com:vml" xmlns:w10="urn:schemas-microsoft-com:office:word" xmlns:w="http://schemas.openxmlformats.org/wordprocessingml/2006/main" xmlns:ma14="http://schemas.microsoft.com/office/mac/drawingml/2011/main"/>
+                            <ma14:wrappingTextBoxFlag xmlns:ma14="http://schemas.microsoft.com/office/mac/drawingml/2011/main" xmlns:w="http://schemas.openxmlformats.org/wordprocessingml/2006/main" xmlns:w10="urn:schemas-microsoft-com:office:word" xmlns:v="urn:schemas-microsoft-com:vml" xmlns:o="urn:schemas-microsoft-com:office:office" xmlns:mv="urn:schemas-microsoft-com:mac:vml" xmlns:mo="http://schemas.microsoft.com/office/mac/office/2008/main" xmlns=""/>
                           </a:ext>
                         </a:extLst>
                       </wps:spPr>
@@ -414,7 +414,7 @@
                         <a:effectLst/>
                         <a:extLst>
                           <a:ext uri="{C572A759-6A51-4108-AA02-DFA0A04FC94B}">
-                            <ma14:wrappingTextBoxFlag xmlns="" xmlns:mo="http://schemas.microsoft.com/office/mac/office/2008/main" xmlns:mv="urn:schemas-microsoft-com:mac:vml" xmlns:o="urn:schemas-microsoft-com:office:office" xmlns:v="urn:schemas-microsoft-com:vml" xmlns:w10="urn:schemas-microsoft-com:office:word" xmlns:w="http://schemas.openxmlformats.org/wordprocessingml/2006/main" xmlns:ma14="http://schemas.microsoft.com/office/mac/drawingml/2011/main"/>
+                            <ma14:wrappingTextBoxFlag xmlns:ma14="http://schemas.microsoft.com/office/mac/drawingml/2011/main" xmlns:w="http://schemas.openxmlformats.org/wordprocessingml/2006/main" xmlns:w10="urn:schemas-microsoft-com:office:word" xmlns:v="urn:schemas-microsoft-com:vml" xmlns:o="urn:schemas-microsoft-com:office:office" xmlns:mv="urn:schemas-microsoft-com:mac:vml" xmlns:mo="http://schemas.microsoft.com/office/mac/office/2008/main" xmlns=""/>
                           </a:ext>
                         </a:extLst>
                       </wps:spPr>
@@ -457,15 +457,7 @@
                                 <w:sz w:val="36"/>
                                 <w:szCs w:val="36"/>
                               </w:rPr>
-                              <w:t>International</w:t>
-                            </w:r>
-                            <w:r>
-                              <w:rPr>
-                                <w:rFonts w:ascii="Open Sans" w:hAnsi="Open Sans"/>
-                                <w:sz w:val="36"/>
-                                <w:szCs w:val="36"/>
-                              </w:rPr>
-                              <w:t xml:space="preserve"> </w:t>
+                              <w:t xml:space="preserve">International </w:t>
                             </w:r>
                             <w:r>
                               <w:rPr>
@@ -539,15 +531,7 @@
                           <w:sz w:val="36"/>
                           <w:szCs w:val="36"/>
                         </w:rPr>
-                        <w:t>International</w:t>
-                      </w:r>
-                      <w:r>
-                        <w:rPr>
-                          <w:rFonts w:ascii="Open Sans" w:hAnsi="Open Sans"/>
-                          <w:sz w:val="36"/>
-                          <w:szCs w:val="36"/>
-                        </w:rPr>
-                        <w:t xml:space="preserve"> </w:t>
+                        <w:t xml:space="preserve">International </w:t>
                       </w:r>
                       <w:r>
                         <w:rPr>
@@ -643,7 +627,7 @@
                         <a:effectLst/>
                         <a:extLst>
                           <a:ext uri="{C572A759-6A51-4108-AA02-DFA0A04FC94B}">
-                            <ma14:wrappingTextBoxFlag xmlns="" xmlns:mo="http://schemas.microsoft.com/office/mac/office/2008/main" xmlns:mv="urn:schemas-microsoft-com:mac:vml" xmlns:o="urn:schemas-microsoft-com:office:office" xmlns:v="urn:schemas-microsoft-com:vml" xmlns:w10="urn:schemas-microsoft-com:office:word" xmlns:w="http://schemas.openxmlformats.org/wordprocessingml/2006/main" xmlns:ma14="http://schemas.microsoft.com/office/mac/drawingml/2011/main"/>
+                            <ma14:wrappingTextBoxFlag xmlns:ma14="http://schemas.microsoft.com/office/mac/drawingml/2011/main" xmlns:w="http://schemas.openxmlformats.org/wordprocessingml/2006/main" xmlns:w10="urn:schemas-microsoft-com:office:word" xmlns:v="urn:schemas-microsoft-com:vml" xmlns:o="urn:schemas-microsoft-com:office:office" xmlns:mv="urn:schemas-microsoft-com:mac:vml" xmlns:mo="http://schemas.microsoft.com/office/mac/office/2008/main" xmlns=""/>
                           </a:ext>
                         </a:extLst>
                       </wps:spPr>
@@ -738,7 +722,7 @@
                         <a:effectLst/>
                         <a:extLst>
                           <a:ext uri="{C572A759-6A51-4108-AA02-DFA0A04FC94B}">
-                            <ma14:wrappingTextBoxFlag xmlns="" xmlns:mo="http://schemas.microsoft.com/office/mac/office/2008/main" xmlns:mv="urn:schemas-microsoft-com:mac:vml" xmlns:o="urn:schemas-microsoft-com:office:office" xmlns:v="urn:schemas-microsoft-com:vml" xmlns:w10="urn:schemas-microsoft-com:office:word" xmlns:w="http://schemas.openxmlformats.org/wordprocessingml/2006/main" xmlns:ma14="http://schemas.microsoft.com/office/mac/drawingml/2011/main"/>
+                            <ma14:wrappingTextBoxFlag xmlns:ma14="http://schemas.microsoft.com/office/mac/drawingml/2011/main" xmlns:w="http://schemas.openxmlformats.org/wordprocessingml/2006/main" xmlns:w10="urn:schemas-microsoft-com:office:word" xmlns:v="urn:schemas-microsoft-com:vml" xmlns:o="urn:schemas-microsoft-com:office:office" xmlns:mv="urn:schemas-microsoft-com:mac:vml" xmlns:mo="http://schemas.microsoft.com/office/mac/office/2008/main" xmlns=""/>
                           </a:ext>
                         </a:extLst>
                       </wps:spPr>
@@ -959,7 +943,7 @@
                         <a:effectLst/>
                         <a:extLst>
                           <a:ext uri="{C572A759-6A51-4108-AA02-DFA0A04FC94B}">
-                            <ma14:wrappingTextBoxFlag xmlns="" xmlns:mo="http://schemas.microsoft.com/office/mac/office/2008/main" xmlns:mv="urn:schemas-microsoft-com:mac:vml" xmlns:o="urn:schemas-microsoft-com:office:office" xmlns:v="urn:schemas-microsoft-com:vml" xmlns:w10="urn:schemas-microsoft-com:office:word" xmlns:w="http://schemas.openxmlformats.org/wordprocessingml/2006/main" xmlns:ma14="http://schemas.microsoft.com/office/mac/drawingml/2011/main"/>
+                            <ma14:wrappingTextBoxFlag xmlns:ma14="http://schemas.microsoft.com/office/mac/drawingml/2011/main" xmlns:w="http://schemas.openxmlformats.org/wordprocessingml/2006/main" xmlns:w10="urn:schemas-microsoft-com:office:word" xmlns:v="urn:schemas-microsoft-com:vml" xmlns:o="urn:schemas-microsoft-com:office:office" xmlns:mv="urn:schemas-microsoft-com:mac:vml" xmlns:mo="http://schemas.microsoft.com/office/mac/office/2008/main" xmlns=""/>
                           </a:ext>
                         </a:extLst>
                       </wps:spPr>
@@ -1132,7 +1116,7 @@
                         <a:effectLst/>
                         <a:extLst>
                           <a:ext uri="{C572A759-6A51-4108-AA02-DFA0A04FC94B}">
-                            <ma14:wrappingTextBoxFlag xmlns="" xmlns:mo="http://schemas.microsoft.com/office/mac/office/2008/main" xmlns:mv="urn:schemas-microsoft-com:mac:vml" xmlns:o="urn:schemas-microsoft-com:office:office" xmlns:v="urn:schemas-microsoft-com:vml" xmlns:w10="urn:schemas-microsoft-com:office:word" xmlns:w="http://schemas.openxmlformats.org/wordprocessingml/2006/main" xmlns:ma14="http://schemas.microsoft.com/office/mac/drawingml/2011/main"/>
+                            <ma14:wrappingTextBoxFlag xmlns:ma14="http://schemas.microsoft.com/office/mac/drawingml/2011/main" xmlns:w="http://schemas.openxmlformats.org/wordprocessingml/2006/main" xmlns:w10="urn:schemas-microsoft-com:office:word" xmlns:v="urn:schemas-microsoft-com:vml" xmlns:o="urn:schemas-microsoft-com:office:office" xmlns:mv="urn:schemas-microsoft-com:mac:vml" xmlns:mo="http://schemas.microsoft.com/office/mac/office/2008/main" xmlns=""/>
                           </a:ext>
                         </a:extLst>
                       </wps:spPr>
@@ -2841,64 +2825,230 @@
       <w:pPr>
         <w:pStyle w:val="Heading2"/>
       </w:pPr>
-      <w:bookmarkStart w:id="11" w:name="_Toc297479386"/>
-      <w:r>
-        <w:t>Gameplay Guidelines</w:t>
-      </w:r>
-      <w:bookmarkEnd w:id="11"/>
+      <w:r>
+        <w:t>Current in-game options</w:t>
+      </w:r>
     </w:p>
     <w:p>
       <w:pPr>
         <w:pStyle w:val="Style1n"/>
       </w:pPr>
       <w:r>
-        <w:t>This is</w:t>
-      </w:r>
-      <w:r>
-        <w:t xml:space="preserve"> a set of guidelines that </w:t>
-      </w:r>
-      <w:r>
-        <w:t>the game must adhere</w:t>
-      </w:r>
-      <w:r>
-        <w:t xml:space="preserve"> to throughout the development process. These include rules for what is allowed and not allowed in </w:t>
-      </w:r>
-      <w:r>
-        <w:t>the game</w:t>
-      </w:r>
-      <w:r>
-        <w:t xml:space="preserve">. For </w:t>
-      </w:r>
-      <w:r>
-        <w:t>instance</w:t>
-      </w:r>
-      <w:r>
-        <w:t xml:space="preserve">, if you are </w:t>
-      </w:r>
-      <w:r>
-        <w:t>creating</w:t>
-      </w:r>
-      <w:r>
-        <w:t xml:space="preserve"> a game</w:t>
-      </w:r>
-      <w:r>
-        <w:t xml:space="preserve"> for children</w:t>
-      </w:r>
-      <w:r>
-        <w:t xml:space="preserve">, you will want to define guidelines for the level of violence presented in the game, what language can be used, and so on. </w:t>
+        <w:t xml:space="preserve">You will start at the introduction. Once the sign animation ends you will be able to start playing. Currently “Options” does not work. </w:t>
+      </w:r>
+    </w:p>
+    <w:p>
+      <w:pPr>
+        <w:ind w:left="720"/>
+      </w:pPr>
+      <w:r>
+        <w:t>Then you will be brought to the “Vs” screen where you will be able to fight a primitive AI opponent. Your options for fighting are as follows:</w:t>
+      </w:r>
+    </w:p>
+    <w:p>
+      <w:pPr>
+        <w:pStyle w:val="ListParagraph"/>
+        <w:numPr>
+          <w:ilvl w:val="0"/>
+          <w:numId w:val="8"/>
+        </w:numPr>
+      </w:pPr>
+      <w:r>
+        <w:t>Beginner:</w:t>
+      </w:r>
+    </w:p>
+    <w:p>
+      <w:pPr>
+        <w:pStyle w:val="ListParagraph"/>
+        <w:numPr>
+          <w:ilvl w:val="0"/>
+          <w:numId w:val="6"/>
+        </w:numPr>
+      </w:pPr>
+      <w:r>
+        <w:t>Move left and right with “a” and “d”</w:t>
+      </w:r>
+    </w:p>
+    <w:p>
+      <w:pPr>
+        <w:pStyle w:val="ListParagraph"/>
+        <w:numPr>
+          <w:ilvl w:val="0"/>
+          <w:numId w:val="6"/>
+        </w:numPr>
+      </w:pPr>
+      <w:r>
+        <w:t>Jump with spacebar</w:t>
+      </w:r>
+    </w:p>
+    <w:p>
+      <w:pPr>
+        <w:pStyle w:val="ListParagraph"/>
+        <w:numPr>
+          <w:ilvl w:val="0"/>
+          <w:numId w:val="6"/>
+        </w:numPr>
+      </w:pPr>
+      <w:r>
+        <w:t>Attack from the ground with “</w:t>
+      </w:r>
+      <w:proofErr w:type="spellStart"/>
+      <w:r>
+        <w:t>i</w:t>
+      </w:r>
+      <w:proofErr w:type="spellEnd"/>
+      <w:r>
+        <w:t>", “o”, or “p”</w:t>
+      </w:r>
+    </w:p>
+    <w:p>
+      <w:pPr>
+        <w:pStyle w:val="ListParagraph"/>
+        <w:numPr>
+          <w:ilvl w:val="0"/>
+          <w:numId w:val="6"/>
+        </w:numPr>
+      </w:pPr>
+      <w:r>
+        <w:t xml:space="preserve">Attack from the air with </w:t>
+      </w:r>
+      <w:r>
+        <w:t>“</w:t>
+      </w:r>
+      <w:proofErr w:type="spellStart"/>
+      <w:r>
+        <w:t>i</w:t>
+      </w:r>
+      <w:proofErr w:type="spellEnd"/>
+      <w:r>
+        <w:t>", “o”, or “p”</w:t>
+      </w:r>
+      <w:r>
+        <w:t xml:space="preserve"> for a different set of attacks</w:t>
+      </w:r>
+    </w:p>
+    <w:p>
+      <w:pPr>
+        <w:pStyle w:val="ListParagraph"/>
+        <w:numPr>
+          <w:ilvl w:val="0"/>
+          <w:numId w:val="8"/>
+        </w:numPr>
+      </w:pPr>
+      <w:r>
+        <w:t>Intermediate</w:t>
+      </w:r>
+      <w:r>
+        <w:t>:</w:t>
+      </w:r>
+    </w:p>
+    <w:p>
+      <w:pPr>
+        <w:pStyle w:val="ListParagraph"/>
+        <w:numPr>
+          <w:ilvl w:val="0"/>
+          <w:numId w:val="6"/>
+        </w:numPr>
+      </w:pPr>
+      <w:r>
+        <w:t>You can air-dash while airborne by holding a direction and pressing “</w:t>
+      </w:r>
+      <w:proofErr w:type="spellStart"/>
+      <w:r>
+        <w:t>LShift</w:t>
+      </w:r>
+      <w:proofErr w:type="spellEnd"/>
+      <w:r>
+        <w:t>”</w:t>
+      </w:r>
+    </w:p>
+    <w:p>
+      <w:pPr>
+        <w:pStyle w:val="ListParagraph"/>
+        <w:numPr>
+          <w:ilvl w:val="0"/>
+          <w:numId w:val="6"/>
+        </w:numPr>
+      </w:pPr>
+      <w:r>
+        <w:t>You can press “s” while airborne to fall faster.</w:t>
+      </w:r>
+    </w:p>
+    <w:p>
+      <w:pPr>
+        <w:pStyle w:val="ListParagraph"/>
+        <w:numPr>
+          <w:ilvl w:val="0"/>
+          <w:numId w:val="8"/>
+        </w:numPr>
+      </w:pPr>
+      <w:r>
+        <w:t>Advanced</w:t>
+      </w:r>
+      <w:r>
+        <w:t>:</w:t>
+      </w:r>
+    </w:p>
+    <w:p>
+      <w:pPr>
+        <w:pStyle w:val="ListParagraph"/>
+        <w:numPr>
+          <w:ilvl w:val="0"/>
+          <w:numId w:val="6"/>
+        </w:numPr>
+      </w:pPr>
+      <w:r>
+        <w:t>Air dashing cancels lag</w:t>
+      </w:r>
+      <w:r>
+        <w:t xml:space="preserve"> and can shift your hitboxes mid-swing</w:t>
+      </w:r>
+    </w:p>
+    <w:p>
+      <w:pPr>
+        <w:pStyle w:val="ListParagraph"/>
+        <w:numPr>
+          <w:ilvl w:val="0"/>
+          <w:numId w:val="6"/>
+        </w:numPr>
+      </w:pPr>
+      <w:r>
+        <w:lastRenderedPageBreak/>
+        <w:t>You have two movement options after going airborne. These options can be split into either an air-dash and a double jump or two double-jumps or two air-dashes</w:t>
       </w:r>
     </w:p>
     <w:p/>
     <w:p>
       <w:pPr>
+        <w:ind w:left="720"/>
+      </w:pPr>
+      <w:r>
+        <w:t xml:space="preserve">If you need a visual diagram or controller inputs, please press help/options button on the right. While dev-mode is on, you will flash yellowish when in lag and blue when you are in </w:t>
+      </w:r>
+      <w:proofErr w:type="spellStart"/>
+      <w:r>
+        <w:t>hitlag</w:t>
+      </w:r>
+      <w:proofErr w:type="spellEnd"/>
+      <w:r>
+        <w:t>. There are currently 3 rounds. When someone’s health reaches zero, the round will end and start a new one. After three rounds the game will end. If you have any suggestions, let me know in the comments. Thanks!</w:t>
+      </w:r>
+    </w:p>
+    <w:p>
+      <w:pPr>
+        <w:ind w:left="720"/>
+      </w:pPr>
+    </w:p>
+    <w:p/>
+    <w:p>
+      <w:pPr>
         <w:pStyle w:val="Heading2"/>
       </w:pPr>
-      <w:bookmarkStart w:id="12" w:name="_Toc297479387"/>
-      <w:r>
-        <w:lastRenderedPageBreak/>
+      <w:bookmarkStart w:id="11" w:name="_Toc297479387"/>
+      <w:r>
         <w:t>Game Objectives &amp; Rewards</w:t>
       </w:r>
-      <w:bookmarkEnd w:id="12"/>
+      <w:bookmarkEnd w:id="11"/>
     </w:p>
     <w:p>
       <w:pPr>
@@ -3209,6 +3359,7 @@
         <w:pStyle w:val="Heading2"/>
       </w:pPr>
       <w:r>
+        <w:lastRenderedPageBreak/>
         <w:t xml:space="preserve">Mechanics: </w:t>
       </w:r>
       <w:r>
@@ -3241,7 +3392,6 @@
         <w:pStyle w:val="Heading2"/>
       </w:pPr>
       <w:r>
-        <w:lastRenderedPageBreak/>
         <w:t xml:space="preserve">Mechanics: </w:t>
       </w:r>
       <w:r>
@@ -3718,11 +3868,11 @@
       <w:pPr>
         <w:pStyle w:val="Heading2"/>
       </w:pPr>
-      <w:bookmarkStart w:id="13" w:name="_Toc297479389"/>
+      <w:bookmarkStart w:id="12" w:name="_Toc297479389"/>
       <w:r>
         <w:t>Level Design</w:t>
       </w:r>
-      <w:bookmarkEnd w:id="13"/>
+      <w:bookmarkEnd w:id="12"/>
     </w:p>
     <w:p>
       <w:pPr>
@@ -3852,6 +4002,7 @@
               <w:rPr>
                 <w:rFonts w:asciiTheme="majorHAnsi" w:hAnsiTheme="majorHAnsi" w:cstheme="minorHAnsi"/>
               </w:rPr>
+              <w:lastRenderedPageBreak/>
               <w:t>Level name and/or pic of it</w:t>
             </w:r>
           </w:p>
@@ -3947,11 +4098,11 @@
       <w:pPr>
         <w:pStyle w:val="Heading1"/>
       </w:pPr>
-      <w:bookmarkStart w:id="14" w:name="_Toc297479390"/>
+      <w:bookmarkStart w:id="13" w:name="_Toc297479390"/>
       <w:r>
         <w:t>Control Scheme</w:t>
       </w:r>
-      <w:bookmarkEnd w:id="14"/>
+      <w:bookmarkEnd w:id="13"/>
     </w:p>
     <w:p>
       <w:pPr>
@@ -4069,7 +4220,7 @@
       <w:pPr>
         <w:pStyle w:val="Heading1"/>
       </w:pPr>
-      <w:bookmarkStart w:id="15" w:name="_Toc297479391"/>
+      <w:bookmarkStart w:id="14" w:name="_Toc297479391"/>
       <w:r>
         <w:t xml:space="preserve">Game </w:t>
       </w:r>
@@ -4082,7 +4233,7 @@
       <w:r>
         <w:t>User Interface</w:t>
       </w:r>
-      <w:bookmarkEnd w:id="15"/>
+      <w:bookmarkEnd w:id="14"/>
     </w:p>
     <w:p>
       <w:pPr>
@@ -4224,11 +4375,11 @@
       <w:pPr>
         <w:pStyle w:val="Heading1"/>
       </w:pPr>
-      <w:bookmarkStart w:id="16" w:name="_Toc297479392"/>
+      <w:bookmarkStart w:id="15" w:name="_Toc297479392"/>
       <w:r>
         <w:t>Schedule &amp; Tasks</w:t>
       </w:r>
-      <w:bookmarkEnd w:id="16"/>
+      <w:bookmarkEnd w:id="15"/>
     </w:p>
     <w:p>
       <w:pPr>
@@ -6334,7 +6485,7 @@
                       <a:effectLst/>
                       <a:extLst>
                         <a:ext uri="{C572A759-6A51-4108-AA02-DFA0A04FC94B}">
-                          <ma14:wrappingTextBoxFlag xmlns="" xmlns:mo="http://schemas.microsoft.com/office/mac/office/2008/main" xmlns:mv="urn:schemas-microsoft-com:mac:vml" xmlns:o="urn:schemas-microsoft-com:office:office" xmlns:v="urn:schemas-microsoft-com:vml" xmlns:w10="urn:schemas-microsoft-com:office:word" xmlns:w="http://schemas.openxmlformats.org/wordprocessingml/2006/main" xmlns:ma14="http://schemas.microsoft.com/office/mac/drawingml/2011/main"/>
+                          <ma14:wrappingTextBoxFlag xmlns:ma14="http://schemas.microsoft.com/office/mac/drawingml/2011/main" xmlns:w="http://schemas.openxmlformats.org/wordprocessingml/2006/main" xmlns:w10="urn:schemas-microsoft-com:office:word" xmlns:v="urn:schemas-microsoft-com:vml" xmlns:o="urn:schemas-microsoft-com:office:office" xmlns:mv="urn:schemas-microsoft-com:mac:vml" xmlns:mo="http://schemas.microsoft.com/office/mac/office/2008/main" xmlns=""/>
                         </a:ext>
                       </a:extLst>
                     </wps:spPr>
@@ -6798,7 +6949,7 @@
                       <a:effectLst/>
                       <a:extLst>
                         <a:ext uri="{C572A759-6A51-4108-AA02-DFA0A04FC94B}">
-                          <ma14:wrappingTextBoxFlag xmlns="" xmlns:mo="http://schemas.microsoft.com/office/mac/office/2008/main" xmlns:mv="urn:schemas-microsoft-com:mac:vml" xmlns:o="urn:schemas-microsoft-com:office:office" xmlns:v="urn:schemas-microsoft-com:vml" xmlns:w10="urn:schemas-microsoft-com:office:word" xmlns:w="http://schemas.openxmlformats.org/wordprocessingml/2006/main" xmlns:ma14="http://schemas.microsoft.com/office/mac/drawingml/2011/main"/>
+                          <ma14:wrappingTextBoxFlag xmlns:ma14="http://schemas.microsoft.com/office/mac/drawingml/2011/main" xmlns:w="http://schemas.openxmlformats.org/wordprocessingml/2006/main" xmlns:w10="urn:schemas-microsoft-com:office:word" xmlns:v="urn:schemas-microsoft-com:vml" xmlns:o="urn:schemas-microsoft-com:office:office" xmlns:mv="urn:schemas-microsoft-com:mac:vml" xmlns:mo="http://schemas.microsoft.com/office/mac/office/2008/main" xmlns=""/>
                         </a:ext>
                       </a:extLst>
                     </wps:spPr>
@@ -6989,7 +7140,7 @@
                       <a:effectLst/>
                       <a:extLst>
                         <a:ext uri="{C572A759-6A51-4108-AA02-DFA0A04FC94B}">
-                          <ma14:wrappingTextBoxFlag xmlns="" xmlns:mo="http://schemas.microsoft.com/office/mac/office/2008/main" xmlns:mv="urn:schemas-microsoft-com:mac:vml" xmlns:o="urn:schemas-microsoft-com:office:office" xmlns:v="urn:schemas-microsoft-com:vml" xmlns:w10="urn:schemas-microsoft-com:office:word" xmlns:w="http://schemas.openxmlformats.org/wordprocessingml/2006/main" xmlns:ma14="http://schemas.microsoft.com/office/mac/drawingml/2011/main"/>
+                          <ma14:wrappingTextBoxFlag xmlns:ma14="http://schemas.microsoft.com/office/mac/drawingml/2011/main" xmlns:w="http://schemas.openxmlformats.org/wordprocessingml/2006/main" xmlns:w10="urn:schemas-microsoft-com:office:word" xmlns:v="urn:schemas-microsoft-com:vml" xmlns:o="urn:schemas-microsoft-com:office:office" xmlns:mv="urn:schemas-microsoft-com:mac:vml" xmlns:mo="http://schemas.microsoft.com/office/mac/office/2008/main" xmlns=""/>
                         </a:ext>
                       </a:extLst>
                     </wps:spPr>
@@ -7112,7 +7263,7 @@
                       <a:effectLst/>
                       <a:extLst>
                         <a:ext uri="{C572A759-6A51-4108-AA02-DFA0A04FC94B}">
-                          <ma14:wrappingTextBoxFlag xmlns="" xmlns:mo="http://schemas.microsoft.com/office/mac/office/2008/main" xmlns:mv="urn:schemas-microsoft-com:mac:vml" xmlns:o="urn:schemas-microsoft-com:office:office" xmlns:v="urn:schemas-microsoft-com:vml" xmlns:w10="urn:schemas-microsoft-com:office:word" xmlns:w="http://schemas.openxmlformats.org/wordprocessingml/2006/main" xmlns:ma14="http://schemas.microsoft.com/office/mac/drawingml/2011/main"/>
+                          <ma14:wrappingTextBoxFlag xmlns:ma14="http://schemas.microsoft.com/office/mac/drawingml/2011/main" xmlns:w="http://schemas.openxmlformats.org/wordprocessingml/2006/main" xmlns:w10="urn:schemas-microsoft-com:office:word" xmlns:v="urn:schemas-microsoft-com:vml" xmlns:o="urn:schemas-microsoft-com:office:office" xmlns:mv="urn:schemas-microsoft-com:mac:vml" xmlns:mo="http://schemas.microsoft.com/office/mac/office/2008/main" xmlns=""/>
                         </a:ext>
                       </a:extLst>
                     </wps:spPr>
@@ -7238,7 +7389,7 @@
                       <a:effectLst/>
                       <a:extLst>
                         <a:ext uri="{C572A759-6A51-4108-AA02-DFA0A04FC94B}">
-                          <ma14:wrappingTextBoxFlag xmlns="" xmlns:mo="http://schemas.microsoft.com/office/mac/office/2008/main" xmlns:mv="urn:schemas-microsoft-com:mac:vml" xmlns:o="urn:schemas-microsoft-com:office:office" xmlns:v="urn:schemas-microsoft-com:vml" xmlns:w10="urn:schemas-microsoft-com:office:word" xmlns:w="http://schemas.openxmlformats.org/wordprocessingml/2006/main" xmlns:ma14="http://schemas.microsoft.com/office/mac/drawingml/2011/main"/>
+                          <ma14:wrappingTextBoxFlag xmlns:ma14="http://schemas.microsoft.com/office/mac/drawingml/2011/main" xmlns:w="http://schemas.openxmlformats.org/wordprocessingml/2006/main" xmlns:w10="urn:schemas-microsoft-com:office:word" xmlns:v="urn:schemas-microsoft-com:vml" xmlns:o="urn:schemas-microsoft-com:office:office" xmlns:mv="urn:schemas-microsoft-com:mac:vml" xmlns:mo="http://schemas.microsoft.com/office/mac/office/2008/main" xmlns=""/>
                         </a:ext>
                       </a:extLst>
                     </wps:spPr>
@@ -7419,6 +7570,119 @@
     </w:lvl>
   </w:abstractNum>
   <w:abstractNum w:abstractNumId="1" w15:restartNumberingAfterBreak="0">
+    <w:nsid w:val="09AE00A8"/>
+    <w:multiLevelType w:val="hybridMultilevel"/>
+    <w:tmpl w:val="B4B86E58"/>
+    <w:lvl w:ilvl="0" w:tplc="04090001">
+      <w:start w:val="1"/>
+      <w:numFmt w:val="bullet"/>
+      <w:lvlText w:val=""/>
+      <w:lvlJc w:val="left"/>
+      <w:pPr>
+        <w:ind w:left="1080" w:hanging="360"/>
+      </w:pPr>
+      <w:rPr>
+        <w:rFonts w:ascii="Symbol" w:hAnsi="Symbol" w:hint="default"/>
+      </w:rPr>
+    </w:lvl>
+    <w:lvl w:ilvl="1" w:tplc="04090003" w:tentative="1">
+      <w:start w:val="1"/>
+      <w:numFmt w:val="bullet"/>
+      <w:lvlText w:val="o"/>
+      <w:lvlJc w:val="left"/>
+      <w:pPr>
+        <w:ind w:left="1800" w:hanging="360"/>
+      </w:pPr>
+      <w:rPr>
+        <w:rFonts w:ascii="Courier New" w:hAnsi="Courier New" w:cs="Courier New" w:hint="default"/>
+      </w:rPr>
+    </w:lvl>
+    <w:lvl w:ilvl="2" w:tplc="04090005" w:tentative="1">
+      <w:start w:val="1"/>
+      <w:numFmt w:val="bullet"/>
+      <w:lvlText w:val=""/>
+      <w:lvlJc w:val="left"/>
+      <w:pPr>
+        <w:ind w:left="2520" w:hanging="360"/>
+      </w:pPr>
+      <w:rPr>
+        <w:rFonts w:ascii="Wingdings" w:hAnsi="Wingdings" w:hint="default"/>
+      </w:rPr>
+    </w:lvl>
+    <w:lvl w:ilvl="3" w:tplc="04090001" w:tentative="1">
+      <w:start w:val="1"/>
+      <w:numFmt w:val="bullet"/>
+      <w:lvlText w:val=""/>
+      <w:lvlJc w:val="left"/>
+      <w:pPr>
+        <w:ind w:left="3240" w:hanging="360"/>
+      </w:pPr>
+      <w:rPr>
+        <w:rFonts w:ascii="Symbol" w:hAnsi="Symbol" w:hint="default"/>
+      </w:rPr>
+    </w:lvl>
+    <w:lvl w:ilvl="4" w:tplc="04090003" w:tentative="1">
+      <w:start w:val="1"/>
+      <w:numFmt w:val="bullet"/>
+      <w:lvlText w:val="o"/>
+      <w:lvlJc w:val="left"/>
+      <w:pPr>
+        <w:ind w:left="3960" w:hanging="360"/>
+      </w:pPr>
+      <w:rPr>
+        <w:rFonts w:ascii="Courier New" w:hAnsi="Courier New" w:cs="Courier New" w:hint="default"/>
+      </w:rPr>
+    </w:lvl>
+    <w:lvl w:ilvl="5" w:tplc="04090005" w:tentative="1">
+      <w:start w:val="1"/>
+      <w:numFmt w:val="bullet"/>
+      <w:lvlText w:val=""/>
+      <w:lvlJc w:val="left"/>
+      <w:pPr>
+        <w:ind w:left="4680" w:hanging="360"/>
+      </w:pPr>
+      <w:rPr>
+        <w:rFonts w:ascii="Wingdings" w:hAnsi="Wingdings" w:hint="default"/>
+      </w:rPr>
+    </w:lvl>
+    <w:lvl w:ilvl="6" w:tplc="04090001" w:tentative="1">
+      <w:start w:val="1"/>
+      <w:numFmt w:val="bullet"/>
+      <w:lvlText w:val=""/>
+      <w:lvlJc w:val="left"/>
+      <w:pPr>
+        <w:ind w:left="5400" w:hanging="360"/>
+      </w:pPr>
+      <w:rPr>
+        <w:rFonts w:ascii="Symbol" w:hAnsi="Symbol" w:hint="default"/>
+      </w:rPr>
+    </w:lvl>
+    <w:lvl w:ilvl="7" w:tplc="04090003" w:tentative="1">
+      <w:start w:val="1"/>
+      <w:numFmt w:val="bullet"/>
+      <w:lvlText w:val="o"/>
+      <w:lvlJc w:val="left"/>
+      <w:pPr>
+        <w:ind w:left="6120" w:hanging="360"/>
+      </w:pPr>
+      <w:rPr>
+        <w:rFonts w:ascii="Courier New" w:hAnsi="Courier New" w:cs="Courier New" w:hint="default"/>
+      </w:rPr>
+    </w:lvl>
+    <w:lvl w:ilvl="8" w:tplc="04090005" w:tentative="1">
+      <w:start w:val="1"/>
+      <w:numFmt w:val="bullet"/>
+      <w:lvlText w:val=""/>
+      <w:lvlJc w:val="left"/>
+      <w:pPr>
+        <w:ind w:left="6840" w:hanging="360"/>
+      </w:pPr>
+      <w:rPr>
+        <w:rFonts w:ascii="Wingdings" w:hAnsi="Wingdings" w:hint="default"/>
+      </w:rPr>
+    </w:lvl>
+  </w:abstractNum>
+  <w:abstractNum w:abstractNumId="2" w15:restartNumberingAfterBreak="0">
     <w:nsid w:val="0AFA3C9E"/>
     <w:multiLevelType w:val="hybridMultilevel"/>
     <w:tmpl w:val="6F1ABD90"/>
@@ -7531,7 +7795,93 @@
       </w:rPr>
     </w:lvl>
   </w:abstractNum>
-  <w:abstractNum w:abstractNumId="2" w15:restartNumberingAfterBreak="0">
+  <w:abstractNum w:abstractNumId="3" w15:restartNumberingAfterBreak="0">
+    <w:nsid w:val="381D5E1E"/>
+    <w:multiLevelType w:val="hybridMultilevel"/>
+    <w:tmpl w:val="EF320C8C"/>
+    <w:lvl w:ilvl="0" w:tplc="0409000F">
+      <w:start w:val="1"/>
+      <w:numFmt w:val="decimal"/>
+      <w:lvlText w:val="%1."/>
+      <w:lvlJc w:val="left"/>
+      <w:pPr>
+        <w:ind w:left="1440" w:hanging="360"/>
+      </w:pPr>
+    </w:lvl>
+    <w:lvl w:ilvl="1" w:tplc="04090019" w:tentative="1">
+      <w:start w:val="1"/>
+      <w:numFmt w:val="lowerLetter"/>
+      <w:lvlText w:val="%2."/>
+      <w:lvlJc w:val="left"/>
+      <w:pPr>
+        <w:ind w:left="2160" w:hanging="360"/>
+      </w:pPr>
+    </w:lvl>
+    <w:lvl w:ilvl="2" w:tplc="0409001B" w:tentative="1">
+      <w:start w:val="1"/>
+      <w:numFmt w:val="lowerRoman"/>
+      <w:lvlText w:val="%3."/>
+      <w:lvlJc w:val="right"/>
+      <w:pPr>
+        <w:ind w:left="2880" w:hanging="180"/>
+      </w:pPr>
+    </w:lvl>
+    <w:lvl w:ilvl="3" w:tplc="0409000F" w:tentative="1">
+      <w:start w:val="1"/>
+      <w:numFmt w:val="decimal"/>
+      <w:lvlText w:val="%4."/>
+      <w:lvlJc w:val="left"/>
+      <w:pPr>
+        <w:ind w:left="3600" w:hanging="360"/>
+      </w:pPr>
+    </w:lvl>
+    <w:lvl w:ilvl="4" w:tplc="04090019" w:tentative="1">
+      <w:start w:val="1"/>
+      <w:numFmt w:val="lowerLetter"/>
+      <w:lvlText w:val="%5."/>
+      <w:lvlJc w:val="left"/>
+      <w:pPr>
+        <w:ind w:left="4320" w:hanging="360"/>
+      </w:pPr>
+    </w:lvl>
+    <w:lvl w:ilvl="5" w:tplc="0409001B" w:tentative="1">
+      <w:start w:val="1"/>
+      <w:numFmt w:val="lowerRoman"/>
+      <w:lvlText w:val="%6."/>
+      <w:lvlJc w:val="right"/>
+      <w:pPr>
+        <w:ind w:left="5040" w:hanging="180"/>
+      </w:pPr>
+    </w:lvl>
+    <w:lvl w:ilvl="6" w:tplc="0409000F" w:tentative="1">
+      <w:start w:val="1"/>
+      <w:numFmt w:val="decimal"/>
+      <w:lvlText w:val="%7."/>
+      <w:lvlJc w:val="left"/>
+      <w:pPr>
+        <w:ind w:left="5760" w:hanging="360"/>
+      </w:pPr>
+    </w:lvl>
+    <w:lvl w:ilvl="7" w:tplc="04090019" w:tentative="1">
+      <w:start w:val="1"/>
+      <w:numFmt w:val="lowerLetter"/>
+      <w:lvlText w:val="%8."/>
+      <w:lvlJc w:val="left"/>
+      <w:pPr>
+        <w:ind w:left="6480" w:hanging="360"/>
+      </w:pPr>
+    </w:lvl>
+    <w:lvl w:ilvl="8" w:tplc="0409001B" w:tentative="1">
+      <w:start w:val="1"/>
+      <w:numFmt w:val="lowerRoman"/>
+      <w:lvlText w:val="%9."/>
+      <w:lvlJc w:val="right"/>
+      <w:pPr>
+        <w:ind w:left="7200" w:hanging="180"/>
+      </w:pPr>
+    </w:lvl>
+  </w:abstractNum>
+  <w:abstractNum w:abstractNumId="4" w15:restartNumberingAfterBreak="0">
     <w:nsid w:val="457E359D"/>
     <w:multiLevelType w:val="hybridMultilevel"/>
     <w:tmpl w:val="EA5A1958"/>
@@ -7644,7 +7994,7 @@
       </w:rPr>
     </w:lvl>
   </w:abstractNum>
-  <w:abstractNum w:abstractNumId="3" w15:restartNumberingAfterBreak="0">
+  <w:abstractNum w:abstractNumId="5" w15:restartNumberingAfterBreak="0">
     <w:nsid w:val="56CD4706"/>
     <w:multiLevelType w:val="hybridMultilevel"/>
     <w:tmpl w:val="0442B10E"/>
@@ -7757,7 +8107,119 @@
       </w:rPr>
     </w:lvl>
   </w:abstractNum>
-  <w:abstractNum w:abstractNumId="4" w15:restartNumberingAfterBreak="0">
+  <w:abstractNum w:abstractNumId="6" w15:restartNumberingAfterBreak="0">
+    <w:nsid w:val="680137D9"/>
+    <w:multiLevelType w:val="hybridMultilevel"/>
+    <w:tmpl w:val="6FE648FE"/>
+    <w:lvl w:ilvl="0" w:tplc="04090001">
+      <w:start w:val="1"/>
+      <w:numFmt w:val="bullet"/>
+      <w:lvlText w:val=""/>
+      <w:lvlJc w:val="left"/>
+      <w:pPr>
+        <w:ind w:left="1440" w:hanging="360"/>
+      </w:pPr>
+      <w:rPr>
+        <w:rFonts w:ascii="Symbol" w:hAnsi="Symbol" w:hint="default"/>
+      </w:rPr>
+    </w:lvl>
+    <w:lvl w:ilvl="1" w:tplc="A186257E">
+      <w:numFmt w:val="bullet"/>
+      <w:lvlText w:val="•"/>
+      <w:lvlJc w:val="left"/>
+      <w:pPr>
+        <w:ind w:left="2520" w:hanging="720"/>
+      </w:pPr>
+      <w:rPr>
+        <w:rFonts w:ascii="Cambria" w:eastAsiaTheme="minorEastAsia" w:hAnsi="Cambria" w:cstheme="minorBidi" w:hint="default"/>
+      </w:rPr>
+    </w:lvl>
+    <w:lvl w:ilvl="2" w:tplc="04090005" w:tentative="1">
+      <w:start w:val="1"/>
+      <w:numFmt w:val="bullet"/>
+      <w:lvlText w:val=""/>
+      <w:lvlJc w:val="left"/>
+      <w:pPr>
+        <w:ind w:left="2880" w:hanging="360"/>
+      </w:pPr>
+      <w:rPr>
+        <w:rFonts w:ascii="Wingdings" w:hAnsi="Wingdings" w:hint="default"/>
+      </w:rPr>
+    </w:lvl>
+    <w:lvl w:ilvl="3" w:tplc="04090001" w:tentative="1">
+      <w:start w:val="1"/>
+      <w:numFmt w:val="bullet"/>
+      <w:lvlText w:val=""/>
+      <w:lvlJc w:val="left"/>
+      <w:pPr>
+        <w:ind w:left="3600" w:hanging="360"/>
+      </w:pPr>
+      <w:rPr>
+        <w:rFonts w:ascii="Symbol" w:hAnsi="Symbol" w:hint="default"/>
+      </w:rPr>
+    </w:lvl>
+    <w:lvl w:ilvl="4" w:tplc="04090003" w:tentative="1">
+      <w:start w:val="1"/>
+      <w:numFmt w:val="bullet"/>
+      <w:lvlText w:val="o"/>
+      <w:lvlJc w:val="left"/>
+      <w:pPr>
+        <w:ind w:left="4320" w:hanging="360"/>
+      </w:pPr>
+      <w:rPr>
+        <w:rFonts w:ascii="Courier New" w:hAnsi="Courier New" w:cs="Courier New" w:hint="default"/>
+      </w:rPr>
+    </w:lvl>
+    <w:lvl w:ilvl="5" w:tplc="04090005" w:tentative="1">
+      <w:start w:val="1"/>
+      <w:numFmt w:val="bullet"/>
+      <w:lvlText w:val=""/>
+      <w:lvlJc w:val="left"/>
+      <w:pPr>
+        <w:ind w:left="5040" w:hanging="360"/>
+      </w:pPr>
+      <w:rPr>
+        <w:rFonts w:ascii="Wingdings" w:hAnsi="Wingdings" w:hint="default"/>
+      </w:rPr>
+    </w:lvl>
+    <w:lvl w:ilvl="6" w:tplc="04090001" w:tentative="1">
+      <w:start w:val="1"/>
+      <w:numFmt w:val="bullet"/>
+      <w:lvlText w:val=""/>
+      <w:lvlJc w:val="left"/>
+      <w:pPr>
+        <w:ind w:left="5760" w:hanging="360"/>
+      </w:pPr>
+      <w:rPr>
+        <w:rFonts w:ascii="Symbol" w:hAnsi="Symbol" w:hint="default"/>
+      </w:rPr>
+    </w:lvl>
+    <w:lvl w:ilvl="7" w:tplc="04090003" w:tentative="1">
+      <w:start w:val="1"/>
+      <w:numFmt w:val="bullet"/>
+      <w:lvlText w:val="o"/>
+      <w:lvlJc w:val="left"/>
+      <w:pPr>
+        <w:ind w:left="6480" w:hanging="360"/>
+      </w:pPr>
+      <w:rPr>
+        <w:rFonts w:ascii="Courier New" w:hAnsi="Courier New" w:cs="Courier New" w:hint="default"/>
+      </w:rPr>
+    </w:lvl>
+    <w:lvl w:ilvl="8" w:tplc="04090005" w:tentative="1">
+      <w:start w:val="1"/>
+      <w:numFmt w:val="bullet"/>
+      <w:lvlText w:val=""/>
+      <w:lvlJc w:val="left"/>
+      <w:pPr>
+        <w:ind w:left="7200" w:hanging="360"/>
+      </w:pPr>
+      <w:rPr>
+        <w:rFonts w:ascii="Wingdings" w:hAnsi="Wingdings" w:hint="default"/>
+      </w:rPr>
+    </w:lvl>
+  </w:abstractNum>
+  <w:abstractNum w:abstractNumId="7" w15:restartNumberingAfterBreak="0">
     <w:nsid w:val="6BA90BFA"/>
     <w:multiLevelType w:val="hybridMultilevel"/>
     <w:tmpl w:val="4D4491BE"/>
@@ -7871,18 +8333,27 @@
     </w:lvl>
   </w:abstractNum>
   <w:num w:numId="1">
-    <w:abstractNumId w:val="4"/>
+    <w:abstractNumId w:val="7"/>
   </w:num>
   <w:num w:numId="2">
     <w:abstractNumId w:val="0"/>
   </w:num>
   <w:num w:numId="3">
+    <w:abstractNumId w:val="5"/>
+  </w:num>
+  <w:num w:numId="4">
+    <w:abstractNumId w:val="4"/>
+  </w:num>
+  <w:num w:numId="5">
+    <w:abstractNumId w:val="2"/>
+  </w:num>
+  <w:num w:numId="6">
+    <w:abstractNumId w:val="6"/>
+  </w:num>
+  <w:num w:numId="7">
     <w:abstractNumId w:val="3"/>
   </w:num>
-  <w:num w:numId="4">
-    <w:abstractNumId w:val="2"/>
-  </w:num>
-  <w:num w:numId="5">
+  <w:num w:numId="8">
     <w:abstractNumId w:val="1"/>
   </w:num>
 </w:numbering>
@@ -8965,6 +9436,7 @@
     <w:rsid w:val="00B05216"/>
     <w:rsid w:val="00BF6492"/>
     <w:rsid w:val="00CF672C"/>
+    <w:rsid w:val="00FB727B"/>
   </w:rsids>
   <m:mathPr>
     <m:mathFont m:val="Cambria Math"/>

</xml_diff>